<commit_message>
Mockups Adicionados. Relatorio Atualizado. Notas atualizadas
</commit_message>
<xml_diff>
--- a/Notas/Projeto Aplicado - Notas.docx
+++ b/Notas/Projeto Aplicado - Notas.docx
@@ -88,7 +88,15 @@
         <w:t>têm</w:t>
       </w:r>
       <w:r>
-        <w:t xml:space="preserve"> telemovel, contudo é irrelevante pois a aplicação não é destinada a eles</w:t>
+        <w:t xml:space="preserve"> </w:t>
+      </w:r>
+      <w:proofErr w:type="spellStart"/>
+      <w:r>
+        <w:t>telemovel</w:t>
+      </w:r>
+      <w:proofErr w:type="spellEnd"/>
+      <w:r>
+        <w:t>, contudo é irrelevante pois a aplicação não é destinada a eles</w:t>
       </w:r>
     </w:p>
     <w:p>
@@ -938,7 +946,13 @@
         </w:rPr>
       </w:pPr>
       <w:r>
-        <w:t>Não aceitam doações monetárias, contudo é possível implementar um sistema de registo dos detalhes das mesas, caso seja preciso no futuro.</w:t>
+        <w:t>Não aceitam doações monetárias, contudo é possível implementar um sistema de registo dos detalhes das mes</w:t>
+      </w:r>
+      <w:r>
+        <w:t>m</w:t>
+      </w:r>
+      <w:r>
+        <w:t>as, caso seja preciso no futuro.</w:t>
       </w:r>
     </w:p>
     <w:p>
@@ -1090,7 +1104,27 @@
           <w:i w:val="0"/>
           <w:iCs w:val="0"/>
         </w:rPr>
-        <w:t>Deixar notas aos voluntários para benificiários precisem de transporte de bens ou noutra situação qualquer com um bom motivo valido.</w:t>
+        <w:t xml:space="preserve">Deixar notas aos voluntários para benificiários </w:t>
+      </w:r>
+      <w:r>
+        <w:rPr>
+          <w:rStyle w:val="BookTitle"/>
+          <w:b w:val="0"/>
+          <w:bCs w:val="0"/>
+          <w:i w:val="0"/>
+          <w:iCs w:val="0"/>
+        </w:rPr>
+        <w:t xml:space="preserve">que </w:t>
+      </w:r>
+      <w:r>
+        <w:rPr>
+          <w:rStyle w:val="BookTitle"/>
+          <w:b w:val="0"/>
+          <w:bCs w:val="0"/>
+          <w:i w:val="0"/>
+          <w:iCs w:val="0"/>
+        </w:rPr>
+        <w:t>precisem de transporte de bens ou noutra situação qualquer com um bom motivo valido.</w:t>
       </w:r>
     </w:p>
     <w:p>
@@ -1614,6 +1648,18 @@
         </w:numPr>
       </w:pPr>
       <w:r>
+        <w:t>Lista Beneficiários</w:t>
+      </w:r>
+    </w:p>
+    <w:p>
+      <w:pPr>
+        <w:pStyle w:val="ListParagraph"/>
+        <w:numPr>
+          <w:ilvl w:val="1"/>
+          <w:numId w:val="3"/>
+        </w:numPr>
+      </w:pPr>
+      <w:r>
         <w:t>Agregado Familiar</w:t>
       </w:r>
     </w:p>
@@ -1740,27 +1786,6 @@
         </w:numPr>
       </w:pPr>
       <w:r>
-        <w:t>Lista</w:t>
-      </w:r>
-      <w:r>
-        <w:t xml:space="preserve"> Benefic</w:t>
-      </w:r>
-      <w:r>
-        <w:t>i</w:t>
-      </w:r>
-      <w:r>
-        <w:t>ários</w:t>
-      </w:r>
-    </w:p>
-    <w:p>
-      <w:pPr>
-        <w:pStyle w:val="ListParagraph"/>
-        <w:numPr>
-          <w:ilvl w:val="1"/>
-          <w:numId w:val="3"/>
-        </w:numPr>
-      </w:pPr>
-      <w:r>
         <w:t>Estat</w:t>
       </w:r>
       <w:r>
@@ -1775,8 +1800,17 @@
       <w:r>
         <w:t xml:space="preserve">bela ou </w:t>
       </w:r>
-      <w:r>
-        <w:t>Stored Pro</w:t>
+      <w:proofErr w:type="spellStart"/>
+      <w:r>
+        <w:t>Stored</w:t>
+      </w:r>
+      <w:proofErr w:type="spellEnd"/>
+      <w:r>
+        <w:t xml:space="preserve"> </w:t>
+      </w:r>
+      <w:proofErr w:type="spellStart"/>
+      <w:r>
+        <w:t>Pro</w:t>
       </w:r>
       <w:r>
         <w:t>c</w:t>
@@ -1784,6 +1818,7 @@
       <w:r>
         <w:t>edure</w:t>
       </w:r>
+      <w:proofErr w:type="spellEnd"/>
       <w:r>
         <w:t>)</w:t>
       </w:r>
@@ -1834,6 +1869,7 @@
         </w:rPr>
         <w:t xml:space="preserve">- </w:t>
       </w:r>
+      <w:proofErr w:type="spellStart"/>
       <w:r>
         <w:rPr>
           <w:b/>
@@ -1841,6 +1877,7 @@
         </w:rPr>
         <w:t>Required</w:t>
       </w:r>
+      <w:proofErr w:type="spellEnd"/>
     </w:p>
     <w:p>
       <w:pPr>
@@ -1862,41 +1899,50 @@
           <w:b/>
           <w:bCs/>
         </w:rPr>
-        <w:t xml:space="preserve"> - Optional</w:t>
-      </w:r>
-    </w:p>
-    <w:p/>
-    <w:p>
-      <w:pPr>
-        <w:pStyle w:val="ListParagraph"/>
-        <w:numPr>
-          <w:ilvl w:val="0"/>
-          <w:numId w:val="3"/>
-        </w:numPr>
+        <w:t xml:space="preserve"> - </w:t>
+      </w:r>
+      <w:proofErr w:type="spellStart"/>
+      <w:r>
         <w:rPr>
           <w:b/>
           <w:bCs/>
         </w:rPr>
-      </w:pPr>
-      <w:r>
+        <w:t>Optional</w:t>
+      </w:r>
+      <w:proofErr w:type="spellEnd"/>
+    </w:p>
+    <w:p/>
+    <w:p>
+      <w:pPr>
+        <w:pStyle w:val="ListParagraph"/>
+        <w:numPr>
+          <w:ilvl w:val="0"/>
+          <w:numId w:val="3"/>
+        </w:numPr>
         <w:rPr>
           <w:b/>
           <w:bCs/>
         </w:rPr>
-        <w:t>Tab</w:t>
-      </w:r>
+      </w:pPr>
       <w:r>
         <w:rPr>
           <w:b/>
           <w:bCs/>
         </w:rPr>
-        <w:t xml:space="preserve">elas e os seus </w:t>
+        <w:t>Tab</w:t>
       </w:r>
       <w:r>
         <w:rPr>
           <w:b/>
           <w:bCs/>
         </w:rPr>
+        <w:t xml:space="preserve">elas e os seus </w:t>
+      </w:r>
+      <w:r>
+        <w:rPr>
+          <w:b/>
+          <w:bCs/>
+        </w:rPr>
         <w:t>atributos</w:t>
       </w:r>
     </w:p>
@@ -2110,6 +2156,79 @@
         </w:numPr>
       </w:pPr>
       <w:r>
+        <w:t>Lista Beneficiários</w:t>
+      </w:r>
+    </w:p>
+    <w:p>
+      <w:pPr>
+        <w:pStyle w:val="ListParagraph"/>
+        <w:numPr>
+          <w:ilvl w:val="2"/>
+          <w:numId w:val="3"/>
+        </w:numPr>
+      </w:pPr>
+      <w:proofErr w:type="gramStart"/>
+      <w:r>
+        <w:t>PK  -</w:t>
+      </w:r>
+      <w:proofErr w:type="gramEnd"/>
+      <w:r>
+        <w:t xml:space="preserve"> ID</w:t>
+      </w:r>
+    </w:p>
+    <w:p>
+      <w:pPr>
+        <w:pStyle w:val="ListParagraph"/>
+        <w:numPr>
+          <w:ilvl w:val="2"/>
+          <w:numId w:val="3"/>
+        </w:numPr>
+      </w:pPr>
+      <w:r>
+        <w:t>FK – Beneficiário</w:t>
+      </w:r>
+    </w:p>
+    <w:p>
+      <w:pPr>
+        <w:pStyle w:val="ListParagraph"/>
+        <w:numPr>
+          <w:ilvl w:val="2"/>
+          <w:numId w:val="3"/>
+        </w:numPr>
+      </w:pPr>
+      <w:r>
+        <w:t>Nível (1,2,3 = vermelho, laranja, amarelo)</w:t>
+      </w:r>
+    </w:p>
+    <w:p>
+      <w:pPr>
+        <w:pStyle w:val="ListParagraph"/>
+        <w:numPr>
+          <w:ilvl w:val="2"/>
+          <w:numId w:val="3"/>
+        </w:numPr>
+      </w:pPr>
+      <w:proofErr w:type="spellStart"/>
+      <w:r>
+        <w:t>Descricao</w:t>
+      </w:r>
+      <w:proofErr w:type="spellEnd"/>
+    </w:p>
+    <w:p>
+      <w:pPr>
+        <w:pStyle w:val="ListParagraph"/>
+        <w:ind w:left="2160"/>
+      </w:pPr>
+    </w:p>
+    <w:p>
+      <w:pPr>
+        <w:pStyle w:val="ListParagraph"/>
+        <w:numPr>
+          <w:ilvl w:val="1"/>
+          <w:numId w:val="3"/>
+        </w:numPr>
+      </w:pPr>
+      <w:r>
         <w:t>Agregado Familiar</w:t>
       </w:r>
     </w:p>
@@ -2145,31 +2264,42 @@
       <w:r>
         <w:t xml:space="preserve">sua </w:t>
       </w:r>
-      <w:r>
-        <w:t>familia)</w:t>
-      </w:r>
-    </w:p>
-    <w:p>
-      <w:pPr>
-        <w:pStyle w:val="ListParagraph"/>
-        <w:numPr>
-          <w:ilvl w:val="2"/>
-          <w:numId w:val="3"/>
-        </w:numPr>
-      </w:pPr>
-      <w:r>
-        <w:t>Nome Familia</w:t>
-      </w:r>
-    </w:p>
-    <w:p>
-      <w:pPr>
-        <w:pStyle w:val="ListParagraph"/>
-        <w:numPr>
-          <w:ilvl w:val="2"/>
-          <w:numId w:val="3"/>
-        </w:numPr>
-      </w:pPr>
-      <w:r>
+      <w:proofErr w:type="spellStart"/>
+      <w:r>
+        <w:t>familia</w:t>
+      </w:r>
+      <w:proofErr w:type="spellEnd"/>
+      <w:r>
+        <w:t>)</w:t>
+      </w:r>
+    </w:p>
+    <w:p>
+      <w:pPr>
+        <w:pStyle w:val="ListParagraph"/>
+        <w:numPr>
+          <w:ilvl w:val="2"/>
+          <w:numId w:val="3"/>
+        </w:numPr>
+      </w:pPr>
+      <w:r>
+        <w:t xml:space="preserve">Nome </w:t>
+      </w:r>
+      <w:proofErr w:type="spellStart"/>
+      <w:r>
+        <w:t>Familia</w:t>
+      </w:r>
+      <w:proofErr w:type="spellEnd"/>
+    </w:p>
+    <w:p>
+      <w:pPr>
+        <w:pStyle w:val="ListParagraph"/>
+        <w:numPr>
+          <w:ilvl w:val="2"/>
+          <w:numId w:val="3"/>
+        </w:numPr>
+      </w:pPr>
+      <w:r>
+        <w:lastRenderedPageBreak/>
         <w:t>Descrição</w:t>
       </w:r>
     </w:p>
@@ -2185,7 +2315,6 @@
         </w:numPr>
       </w:pPr>
       <w:r>
-        <w:lastRenderedPageBreak/>
         <w:t>Visita</w:t>
       </w:r>
     </w:p>
@@ -2236,18 +2365,36 @@
         </w:rPr>
         <w:t>Data (dd/mm/</w:t>
       </w:r>
-      <w:r>
-        <w:rPr>
-          <w:lang w:val="en-GB"/>
-        </w:rPr>
-        <w:t xml:space="preserve">yyyy </w:t>
-      </w:r>
-      <w:r>
-        <w:rPr>
-          <w:lang w:val="en-GB"/>
-        </w:rPr>
-        <w:t>hh:mm:ss</w:t>
-      </w:r>
+      <w:proofErr w:type="spellStart"/>
+      <w:r>
+        <w:rPr>
+          <w:lang w:val="en-GB"/>
+        </w:rPr>
+        <w:t>yyyy</w:t>
+      </w:r>
+      <w:proofErr w:type="spellEnd"/>
+      <w:r>
+        <w:rPr>
+          <w:lang w:val="en-GB"/>
+        </w:rPr>
+        <w:t xml:space="preserve"> </w:t>
+      </w:r>
+      <w:proofErr w:type="spellStart"/>
+      <w:r>
+        <w:rPr>
+          <w:lang w:val="en-GB"/>
+        </w:rPr>
+        <w:t>hh:</w:t>
+      </w:r>
+      <w:proofErr w:type="gramStart"/>
+      <w:r>
+        <w:rPr>
+          <w:lang w:val="en-GB"/>
+        </w:rPr>
+        <w:t>mm:ss</w:t>
+      </w:r>
+      <w:proofErr w:type="spellEnd"/>
+      <w:proofErr w:type="gramEnd"/>
       <w:r>
         <w:rPr>
           <w:lang w:val="en-GB"/>
@@ -2266,30 +2413,34 @@
           <w:lang w:val="en-GB"/>
         </w:rPr>
       </w:pPr>
+      <w:proofErr w:type="spellStart"/>
       <w:r>
         <w:rPr>
           <w:lang w:val="en-GB"/>
         </w:rPr>
         <w:t>NumeroItensLevantados</w:t>
       </w:r>
-    </w:p>
-    <w:p>
-      <w:pPr>
-        <w:pStyle w:val="ListParagraph"/>
-        <w:numPr>
-          <w:ilvl w:val="2"/>
-          <w:numId w:val="3"/>
-        </w:numPr>
-        <w:rPr>
-          <w:lang w:val="en-GB"/>
-        </w:rPr>
-      </w:pPr>
+      <w:proofErr w:type="spellEnd"/>
+    </w:p>
+    <w:p>
+      <w:pPr>
+        <w:pStyle w:val="ListParagraph"/>
+        <w:numPr>
+          <w:ilvl w:val="2"/>
+          <w:numId w:val="3"/>
+        </w:numPr>
+        <w:rPr>
+          <w:lang w:val="en-GB"/>
+        </w:rPr>
+      </w:pPr>
+      <w:proofErr w:type="spellStart"/>
       <w:r>
         <w:rPr>
           <w:lang w:val="en-GB"/>
         </w:rPr>
         <w:t>DetalhesItensLevantados</w:t>
       </w:r>
+      <w:proofErr w:type="spellEnd"/>
     </w:p>
     <w:p>
       <w:pPr>
@@ -2365,47 +2516,59 @@
           <w:lang w:val="en-GB"/>
         </w:rPr>
       </w:pPr>
+      <w:proofErr w:type="spellStart"/>
       <w:r>
         <w:rPr>
           <w:lang w:val="en-GB"/>
         </w:rPr>
         <w:t>Categoria</w:t>
       </w:r>
-    </w:p>
-    <w:p>
-      <w:pPr>
-        <w:pStyle w:val="ListParagraph"/>
-        <w:numPr>
-          <w:ilvl w:val="2"/>
-          <w:numId w:val="3"/>
-        </w:numPr>
-        <w:rPr>
-          <w:lang w:val="en-GB"/>
-        </w:rPr>
-      </w:pPr>
+      <w:proofErr w:type="spellEnd"/>
+    </w:p>
+    <w:p>
+      <w:pPr>
+        <w:pStyle w:val="ListParagraph"/>
+        <w:numPr>
+          <w:ilvl w:val="2"/>
+          <w:numId w:val="3"/>
+        </w:numPr>
+        <w:rPr>
+          <w:lang w:val="en-GB"/>
+        </w:rPr>
+      </w:pPr>
+      <w:proofErr w:type="spellStart"/>
       <w:r>
         <w:rPr>
           <w:lang w:val="en-GB"/>
         </w:rPr>
         <w:t>QuantidadeStock</w:t>
       </w:r>
-    </w:p>
-    <w:p>
-      <w:pPr>
-        <w:pStyle w:val="ListParagraph"/>
-        <w:numPr>
-          <w:ilvl w:val="2"/>
-          <w:numId w:val="3"/>
-        </w:numPr>
-        <w:rPr>
-          <w:lang w:val="en-GB"/>
-        </w:rPr>
-      </w:pPr>
-      <w:r>
-        <w:rPr>
-          <w:lang w:val="en-GB"/>
-        </w:rPr>
-        <w:t>StatusStock</w:t>
+      <w:proofErr w:type="spellEnd"/>
+    </w:p>
+    <w:p>
+      <w:pPr>
+        <w:pStyle w:val="ListParagraph"/>
+        <w:numPr>
+          <w:ilvl w:val="2"/>
+          <w:numId w:val="3"/>
+        </w:numPr>
+        <w:rPr>
+          <w:lang w:val="en-GB"/>
+        </w:rPr>
+      </w:pPr>
+      <w:proofErr w:type="spellStart"/>
+      <w:r>
+        <w:rPr>
+          <w:lang w:val="en-GB"/>
+        </w:rPr>
+        <w:t>Essencial</w:t>
+      </w:r>
+      <w:proofErr w:type="spellEnd"/>
+      <w:r>
+        <w:rPr>
+          <w:lang w:val="en-GB"/>
+        </w:rPr>
+        <w:t xml:space="preserve"> (bool)</w:t>
       </w:r>
     </w:p>
     <w:p>
@@ -2428,12 +2591,14 @@
           <w:lang w:val="en-GB"/>
         </w:rPr>
       </w:pPr>
+      <w:proofErr w:type="spellStart"/>
       <w:r>
         <w:rPr>
           <w:lang w:val="en-GB"/>
         </w:rPr>
         <w:t>Sessão</w:t>
       </w:r>
+      <w:proofErr w:type="spellEnd"/>
     </w:p>
     <w:p>
       <w:pPr>
@@ -2468,26 +2633,48 @@
         <w:rPr>
           <w:lang w:val="en-GB"/>
         </w:rPr>
-        <w:t>FK – Beneficiário ID</w:t>
-      </w:r>
-    </w:p>
-    <w:p>
-      <w:pPr>
-        <w:pStyle w:val="ListParagraph"/>
-        <w:numPr>
-          <w:ilvl w:val="2"/>
-          <w:numId w:val="3"/>
-        </w:numPr>
-        <w:rPr>
-          <w:lang w:val="en-GB"/>
-        </w:rPr>
-      </w:pPr>
-      <w:r>
-        <w:rPr>
-          <w:lang w:val="en-GB"/>
-        </w:rPr>
-        <w:t>Data Inicio</w:t>
-      </w:r>
+        <w:t xml:space="preserve">FK – </w:t>
+      </w:r>
+      <w:proofErr w:type="spellStart"/>
+      <w:r>
+        <w:rPr>
+          <w:lang w:val="en-GB"/>
+        </w:rPr>
+        <w:t>Beneficiário</w:t>
+      </w:r>
+      <w:proofErr w:type="spellEnd"/>
+      <w:r>
+        <w:rPr>
+          <w:lang w:val="en-GB"/>
+        </w:rPr>
+        <w:t xml:space="preserve"> ID</w:t>
+      </w:r>
+    </w:p>
+    <w:p>
+      <w:pPr>
+        <w:pStyle w:val="ListParagraph"/>
+        <w:numPr>
+          <w:ilvl w:val="2"/>
+          <w:numId w:val="3"/>
+        </w:numPr>
+        <w:rPr>
+          <w:lang w:val="en-GB"/>
+        </w:rPr>
+      </w:pPr>
+      <w:r>
+        <w:rPr>
+          <w:lang w:val="en-GB"/>
+        </w:rPr>
+        <w:t xml:space="preserve">Data </w:t>
+      </w:r>
+      <w:proofErr w:type="spellStart"/>
+      <w:r>
+        <w:rPr>
+          <w:lang w:val="en-GB"/>
+        </w:rPr>
+        <w:t>Inicio</w:t>
+      </w:r>
+      <w:proofErr w:type="spellEnd"/>
     </w:p>
     <w:p>
       <w:pPr>
@@ -2527,6 +2714,7 @@
           <w:lang w:val="en-GB"/>
         </w:rPr>
       </w:pPr>
+      <w:proofErr w:type="spellStart"/>
       <w:r>
         <w:rPr>
           <w:lang w:val="en-GB"/>
@@ -2539,6 +2727,7 @@
         </w:rPr>
         <w:t>ário</w:t>
       </w:r>
+      <w:proofErr w:type="spellEnd"/>
     </w:p>
     <w:p>
       <w:pPr>
@@ -2591,43 +2780,7 @@
         <w:rPr>
           <w:lang w:val="en-GB"/>
         </w:rPr>
-        <w:t>Idade</w:t>
-      </w:r>
-    </w:p>
-    <w:p>
-      <w:pPr>
-        <w:pStyle w:val="ListParagraph"/>
-        <w:numPr>
-          <w:ilvl w:val="2"/>
-          <w:numId w:val="3"/>
-        </w:numPr>
-        <w:rPr>
-          <w:lang w:val="en-GB"/>
-        </w:rPr>
-      </w:pPr>
-      <w:r>
-        <w:rPr>
-          <w:lang w:val="en-GB"/>
-        </w:rPr>
-        <w:t>Línguas</w:t>
-      </w:r>
-    </w:p>
-    <w:p>
-      <w:pPr>
-        <w:pStyle w:val="ListParagraph"/>
-        <w:numPr>
-          <w:ilvl w:val="2"/>
-          <w:numId w:val="3"/>
-        </w:numPr>
-        <w:rPr>
-          <w:lang w:val="en-GB"/>
-        </w:rPr>
-      </w:pPr>
-      <w:r>
-        <w:rPr>
-          <w:lang w:val="en-GB"/>
-        </w:rPr>
-        <w:t>Notas Transporte</w:t>
+        <w:t>Password</w:t>
       </w:r>
     </w:p>
     <w:p>
@@ -2668,12 +2821,14 @@
           <w:lang w:val="en-GB"/>
         </w:rPr>
       </w:pPr>
+      <w:proofErr w:type="spellStart"/>
       <w:r>
         <w:rPr>
           <w:lang w:val="en-GB"/>
         </w:rPr>
         <w:t>Levantamento</w:t>
       </w:r>
+      <w:proofErr w:type="spellEnd"/>
     </w:p>
     <w:p>
       <w:pPr>
@@ -2708,61 +2863,101 @@
         <w:rPr>
           <w:lang w:val="en-GB"/>
         </w:rPr>
-        <w:t>FK – Benefiário ID</w:t>
-      </w:r>
-    </w:p>
-    <w:p>
-      <w:pPr>
-        <w:pStyle w:val="ListParagraph"/>
-        <w:numPr>
-          <w:ilvl w:val="2"/>
-          <w:numId w:val="3"/>
-        </w:numPr>
-        <w:rPr>
-          <w:lang w:val="en-GB"/>
-        </w:rPr>
-      </w:pPr>
+        <w:t xml:space="preserve">FK – </w:t>
+      </w:r>
+      <w:proofErr w:type="spellStart"/>
+      <w:r>
+        <w:rPr>
+          <w:lang w:val="en-GB"/>
+        </w:rPr>
+        <w:t>Benefiário</w:t>
+      </w:r>
+      <w:proofErr w:type="spellEnd"/>
+      <w:r>
+        <w:rPr>
+          <w:lang w:val="en-GB"/>
+        </w:rPr>
+        <w:t xml:space="preserve"> ID</w:t>
+      </w:r>
+    </w:p>
+    <w:p>
+      <w:pPr>
+        <w:pStyle w:val="ListParagraph"/>
+        <w:numPr>
+          <w:ilvl w:val="2"/>
+          <w:numId w:val="3"/>
+        </w:numPr>
+        <w:rPr>
+          <w:lang w:val="en-GB"/>
+        </w:rPr>
+      </w:pPr>
+      <w:proofErr w:type="spellStart"/>
       <w:r>
         <w:rPr>
           <w:lang w:val="en-GB"/>
         </w:rPr>
         <w:t>Nacionalidade</w:t>
       </w:r>
-    </w:p>
-    <w:p>
-      <w:pPr>
-        <w:pStyle w:val="ListParagraph"/>
-        <w:numPr>
-          <w:ilvl w:val="2"/>
-          <w:numId w:val="3"/>
-        </w:numPr>
-        <w:rPr>
-          <w:lang w:val="en-GB"/>
-        </w:rPr>
-      </w:pPr>
-      <w:r>
-        <w:rPr>
-          <w:lang w:val="en-GB"/>
-        </w:rPr>
-        <w:t>Itens Mais Procurados</w:t>
-      </w:r>
-    </w:p>
-    <w:p>
-      <w:pPr>
-        <w:pStyle w:val="ListParagraph"/>
-        <w:numPr>
-          <w:ilvl w:val="2"/>
-          <w:numId w:val="3"/>
-        </w:numPr>
-        <w:rPr>
-          <w:lang w:val="en-GB"/>
-        </w:rPr>
-      </w:pPr>
-      <w:r>
-        <w:rPr>
-          <w:lang w:val="en-GB"/>
-        </w:rPr>
-        <w:t>Mês Procura</w:t>
+      <w:proofErr w:type="spellEnd"/>
+    </w:p>
+    <w:p>
+      <w:pPr>
+        <w:pStyle w:val="ListParagraph"/>
+        <w:numPr>
+          <w:ilvl w:val="2"/>
+          <w:numId w:val="3"/>
+        </w:numPr>
+        <w:rPr>
+          <w:lang w:val="en-GB"/>
+        </w:rPr>
+      </w:pPr>
+      <w:proofErr w:type="spellStart"/>
+      <w:r>
+        <w:rPr>
+          <w:lang w:val="en-GB"/>
+        </w:rPr>
+        <w:t>Itens</w:t>
+      </w:r>
+      <w:proofErr w:type="spellEnd"/>
+      <w:r>
+        <w:rPr>
+          <w:lang w:val="en-GB"/>
+        </w:rPr>
+        <w:t xml:space="preserve"> Mais </w:t>
+      </w:r>
+      <w:proofErr w:type="spellStart"/>
+      <w:r>
+        <w:rPr>
+          <w:lang w:val="en-GB"/>
+        </w:rPr>
+        <w:t>Procurados</w:t>
+      </w:r>
+      <w:proofErr w:type="spellEnd"/>
+    </w:p>
+    <w:p>
+      <w:pPr>
+        <w:pStyle w:val="ListParagraph"/>
+        <w:numPr>
+          <w:ilvl w:val="2"/>
+          <w:numId w:val="3"/>
+        </w:numPr>
+        <w:rPr>
+          <w:lang w:val="en-GB"/>
+        </w:rPr>
+      </w:pPr>
+      <w:proofErr w:type="spellStart"/>
+      <w:r>
+        <w:rPr>
+          <w:lang w:val="en-GB"/>
+        </w:rPr>
+        <w:t>Mês</w:t>
+      </w:r>
+      <w:proofErr w:type="spellEnd"/>
+      <w:r>
+        <w:rPr>
+          <w:lang w:val="en-GB"/>
+        </w:rPr>
+        <w:t xml:space="preserve"> Procura</w:t>
       </w:r>
     </w:p>
     <w:sectPr>
@@ -4357,9 +4552,12 @@
 </file>
 
 <file path=customXml/item1.xml><?xml version="1.0" encoding="utf-8"?>
-<p:properties xmlns:p="http://schemas.microsoft.com/office/2006/metadata/properties" xmlns:xsi="http://www.w3.org/2001/XMLSchema-instance" xmlns:pc="http://schemas.microsoft.com/office/infopath/2007/PartnerControls">
-  <documentManagement/>
-</p:properties>
+<?mso-contentType ?>
+<FormTemplates xmlns="http://schemas.microsoft.com/sharepoint/v3/contenttype/forms">
+  <Display>DocumentLibraryForm</Display>
+  <Edit>DocumentLibraryForm</Edit>
+  <New>DocumentLibraryForm</New>
+</FormTemplates>
 </file>
 
 <file path=customXml/item2.xml><?xml version="1.0" encoding="utf-8"?>
@@ -4521,19 +4719,15 @@
 </file>
 
 <file path=customXml/item3.xml><?xml version="1.0" encoding="utf-8"?>
-<?mso-contentType ?>
-<FormTemplates xmlns="http://schemas.microsoft.com/sharepoint/v3/contenttype/forms">
-  <Display>DocumentLibraryForm</Display>
-  <Edit>DocumentLibraryForm</Edit>
-  <New>DocumentLibraryForm</New>
-</FormTemplates>
+<p:properties xmlns:p="http://schemas.microsoft.com/office/2006/metadata/properties" xmlns:xsi="http://www.w3.org/2001/XMLSchema-instance" xmlns:pc="http://schemas.microsoft.com/office/infopath/2007/PartnerControls">
+  <documentManagement/>
+</p:properties>
 </file>
 
 <file path=customXml/itemProps1.xml><?xml version="1.0" encoding="utf-8"?>
-<ds:datastoreItem xmlns:ds="http://schemas.openxmlformats.org/officeDocument/2006/customXml" ds:itemID="{7B2F39D1-B256-4D42-988D-2EA1A16A34EE}">
+<ds:datastoreItem xmlns:ds="http://schemas.openxmlformats.org/officeDocument/2006/customXml" ds:itemID="{3DC8FF5B-C47B-4388-8EF7-28D2FC6D6863}">
   <ds:schemaRefs>
-    <ds:schemaRef ds:uri="http://schemas.microsoft.com/office/2006/metadata/properties"/>
-    <ds:schemaRef ds:uri="http://schemas.microsoft.com/office/infopath/2007/PartnerControls"/>
+    <ds:schemaRef ds:uri="http://schemas.microsoft.com/sharepoint/v3/contenttype/forms"/>
   </ds:schemaRefs>
 </ds:datastoreItem>
 </file>
@@ -4557,9 +4751,10 @@
 </file>
 
 <file path=customXml/itemProps3.xml><?xml version="1.0" encoding="utf-8"?>
-<ds:datastoreItem xmlns:ds="http://schemas.openxmlformats.org/officeDocument/2006/customXml" ds:itemID="{3DC8FF5B-C47B-4388-8EF7-28D2FC6D6863}">
+<ds:datastoreItem xmlns:ds="http://schemas.openxmlformats.org/officeDocument/2006/customXml" ds:itemID="{7B2F39D1-B256-4D42-988D-2EA1A16A34EE}">
   <ds:schemaRefs>
-    <ds:schemaRef ds:uri="http://schemas.microsoft.com/sharepoint/v3/contenttype/forms"/>
+    <ds:schemaRef ds:uri="http://schemas.microsoft.com/office/2006/metadata/properties"/>
+    <ds:schemaRef ds:uri="http://schemas.microsoft.com/office/infopath/2007/PartnerControls"/>
   </ds:schemaRefs>
 </ds:datastoreItem>
 </file>
</xml_diff>